<commit_message>
2 days before finishing my project
</commit_message>
<xml_diff>
--- a/PFE/Page de Garde V1.docx
+++ b/PFE/Page de Garde V1.docx
@@ -498,81 +498,57 @@
           <w:b/>
           <w:bCs/>
         </w:rPr>
-        <w:t xml:space="preserve">Belkhamsa </w:t>
-      </w:r>
-      <w:r>
-        <w:rPr>
-          <w:rFonts w:ascii="Book Antiqua" w:hAnsi="Book Antiqua"/>
-          <w:b/>
-          <w:bCs/>
-        </w:rPr>
-        <w:t>Ayhem</w:t>
-      </w:r>
-      <w:r>
-        <w:rPr>
-          <w:rFonts w:ascii="Book Antiqua" w:hAnsi="Book Antiqua"/>
-          <w:b/>
-          <w:bCs/>
-        </w:rPr>
-        <w:t xml:space="preserve"> (AII)</w:t>
-      </w:r>
-    </w:p>
-    <w:p>
-      <w:pPr>
-        <w:rPr>
-          <w:rFonts w:ascii="Book Antiqua" w:hAnsi="Book Antiqua"/>
-          <w:b/>
-          <w:bCs/>
-        </w:rPr>
-      </w:pPr>
-      <w:r>
-        <w:rPr>
-          <w:rFonts w:ascii="Book Antiqua" w:hAnsi="Book Antiqua"/>
-          <w:b/>
-          <w:bCs/>
-        </w:rPr>
-        <w:tab/>
-      </w:r>
-      <w:r>
-        <w:rPr>
-          <w:rFonts w:ascii="Book Antiqua" w:hAnsi="Book Antiqua"/>
-          <w:b/>
-          <w:bCs/>
-        </w:rPr>
-        <w:tab/>
-      </w:r>
-      <w:r>
-        <w:rPr>
-          <w:rFonts w:ascii="Book Antiqua" w:hAnsi="Book Antiqua"/>
-          <w:b/>
-          <w:bCs/>
-        </w:rPr>
-        <w:tab/>
-      </w:r>
-      <w:r>
-        <w:rPr>
-          <w:rFonts w:ascii="Book Antiqua" w:hAnsi="Book Antiqua"/>
-          <w:b/>
-          <w:bCs/>
-        </w:rPr>
-        <w:tab/>
-      </w:r>
-      <w:r>
-        <w:rPr>
-          <w:rFonts w:ascii="Book Antiqua" w:hAnsi="Book Antiqua"/>
-          <w:b/>
-          <w:bCs/>
-        </w:rPr>
-        <w:tab/>
-      </w:r>
-    </w:p>
-    <w:p>
-      <w:pPr>
-        <w:rPr>
-          <w:rFonts w:ascii="Univers Condensed" w:hAnsi="Univers Condensed"/>
-          <w:sz w:val="58"/>
-        </w:rPr>
-      </w:pPr>
+        <w:t>Belkhamsa Ayhem (AII)</w:t>
+      </w:r>
+    </w:p>
+    <w:p>
+      <w:pPr>
+        <w:rPr>
+          <w:rFonts w:ascii="Book Antiqua" w:hAnsi="Book Antiqua"/>
+          <w:b/>
+          <w:bCs/>
+        </w:rPr>
+      </w:pPr>
+      <w:r>
+        <w:rPr>
+          <w:rFonts w:ascii="Book Antiqua" w:hAnsi="Book Antiqua"/>
+          <w:b/>
+          <w:bCs/>
+        </w:rPr>
+        <w:tab/>
+      </w:r>
+      <w:r>
+        <w:rPr>
+          <w:rFonts w:ascii="Book Antiqua" w:hAnsi="Book Antiqua"/>
+          <w:b/>
+          <w:bCs/>
+        </w:rPr>
+        <w:tab/>
+      </w:r>
+      <w:r>
+        <w:rPr>
+          <w:rFonts w:ascii="Book Antiqua" w:hAnsi="Book Antiqua"/>
+          <w:b/>
+          <w:bCs/>
+        </w:rPr>
+        <w:tab/>
+      </w:r>
+      <w:r>
+        <w:rPr>
+          <w:rFonts w:ascii="Book Antiqua" w:hAnsi="Book Antiqua"/>
+          <w:b/>
+          <w:bCs/>
+        </w:rPr>
+        <w:tab/>
+      </w:r>
+      <w:r>
+        <w:rPr>
+          <w:rFonts w:ascii="Book Antiqua" w:hAnsi="Book Antiqua"/>
+          <w:b/>
+          <w:bCs/>
+        </w:rPr>
+        <w:tab/>
+      </w:r>
     </w:p>
     <w:p>
       <w:pPr>
@@ -1442,6 +1418,15 @@
                 <w:szCs w:val="16"/>
               </w:rPr>
             </w:pPr>
+            <w:r>
+              <w:rPr>
+                <w:rFonts w:ascii="Book Antiqua" w:hAnsi="Book Antiqua"/>
+                <w:b/>
+                <w:sz w:val="20"/>
+                <w:szCs w:val="20"/>
+              </w:rPr>
+              <w:t xml:space="preserve">AII </w:t>
+            </w:r>
             <w:r>
               <w:rPr>
                 <w:rFonts w:ascii="Book Antiqua" w:hAnsi="Book Antiqua"/>

</xml_diff>